<commit_message>
0-9 editing / clean up and utilities
</commit_message>
<xml_diff>
--- a/Python Challenge 1.docx
+++ b/Python Challenge 1.docx
@@ -31,14 +31,44 @@
           <w:szCs w:val="24"/>
         </w:rPr>
       </w:pPr>
-      <w:r>
-        <w:rPr>
-          <w:rFonts w:ascii="Courier New" w:hAnsi="Courier New" w:cs="Courier New"/>
-          <w:sz w:val="24"/>
-          <w:szCs w:val="24"/>
-        </w:rPr>
-        <w:t>www.pythonchallenge.com/pc/def/map.html</w:t>
-      </w:r>
+      <w:hyperlink r:id="rId4" w:history="1">
+        <w:r>
+          <w:rPr>
+            <w:rStyle w:val="Hyperlink"/>
+            <w:rFonts w:ascii="Courier New" w:hAnsi="Courier New" w:cs="Courier New"/>
+            <w:sz w:val="24"/>
+            <w:szCs w:val="24"/>
+          </w:rPr>
+          <w:t>www.pythonchallenge.c</w:t>
+        </w:r>
+        <w:r>
+          <w:rPr>
+            <w:rStyle w:val="Hyperlink"/>
+            <w:rFonts w:ascii="Courier New" w:hAnsi="Courier New" w:cs="Courier New"/>
+            <w:sz w:val="24"/>
+            <w:szCs w:val="24"/>
+          </w:rPr>
+          <w:t>o</w:t>
+        </w:r>
+        <w:r>
+          <w:rPr>
+            <w:rStyle w:val="Hyperlink"/>
+            <w:rFonts w:ascii="Courier New" w:hAnsi="Courier New" w:cs="Courier New"/>
+            <w:sz w:val="24"/>
+            <w:szCs w:val="24"/>
+          </w:rPr>
+          <w:t>m/pc/def/map.html</w:t>
+        </w:r>
+      </w:hyperlink>
+    </w:p>
+    <w:p>
+      <w:pPr>
+        <w:rPr>
+          <w:rFonts w:ascii="Courier New" w:hAnsi="Courier New" w:cs="Courier New"/>
+          <w:sz w:val="24"/>
+          <w:szCs w:val="24"/>
+        </w:rPr>
+      </w:pPr>
     </w:p>
     <w:p>
       <w:pPr>
@@ -76,7 +106,7 @@
                     </pic:cNvPicPr>
                   </pic:nvPicPr>
                   <pic:blipFill>
-                    <a:blip r:embed="rId4">
+                    <a:blip r:embed="rId5">
                       <a:extLst>
                         <a:ext uri="{28A0092B-C50C-407E-A947-70E740481C1C}">
                           <a14:useLocalDpi xmlns:a14="http://schemas.microsoft.com/office/drawing/2010/main" val="0"/>
@@ -1304,7 +1334,7 @@
           <w:sz w:val="24"/>
           <w:szCs w:val="24"/>
         </w:rPr>
-        <w:t xml:space="preserve">Looking it up, it takes a </w:t>
+        <w:t xml:space="preserve">Looking it up, it </w:t>
       </w:r>
       <w:r>
         <w:rPr>
@@ -1336,33 +1366,31 @@
           <w:sz w:val="24"/>
           <w:szCs w:val="24"/>
         </w:rPr>
-        <w:t xml:space="preserve"> and you </w:t>
-      </w:r>
-      <w:proofErr w:type="gramStart"/>
-      <w:r>
-        <w:rPr>
-          <w:rFonts w:ascii="Courier New" w:hAnsi="Courier New" w:cs="Courier New"/>
-          <w:sz w:val="24"/>
-          <w:szCs w:val="24"/>
-        </w:rPr>
-        <w:t>have to</w:t>
-      </w:r>
-      <w:proofErr w:type="gramEnd"/>
-      <w:r>
-        <w:rPr>
-          <w:rFonts w:ascii="Courier New" w:hAnsi="Courier New" w:cs="Courier New"/>
-          <w:sz w:val="24"/>
-          <w:szCs w:val="24"/>
-        </w:rPr>
-        <w:t xml:space="preserve"> import it.</w:t>
-      </w:r>
-      <w:r>
-        <w:rPr>
-          <w:rFonts w:ascii="Courier New" w:hAnsi="Courier New" w:cs="Courier New"/>
-          <w:sz w:val="24"/>
-          <w:szCs w:val="24"/>
-        </w:rPr>
-        <w:t xml:space="preserve"> It looks useful but </w:t>
+        <w:t xml:space="preserve">. </w:t>
+      </w:r>
+      <w:r>
+        <w:rPr>
+          <w:rFonts w:ascii="Courier New" w:hAnsi="Courier New" w:cs="Courier New"/>
+          <w:sz w:val="24"/>
+          <w:szCs w:val="24"/>
+        </w:rPr>
+        <w:t xml:space="preserve">It </w:t>
+      </w:r>
+      <w:r>
+        <w:rPr>
+          <w:rFonts w:ascii="Courier New" w:hAnsi="Courier New" w:cs="Courier New"/>
+          <w:sz w:val="24"/>
+          <w:szCs w:val="24"/>
+        </w:rPr>
+        <w:t xml:space="preserve">seems </w:t>
+      </w:r>
+      <w:r>
+        <w:rPr>
+          <w:rFonts w:ascii="Courier New" w:hAnsi="Courier New" w:cs="Courier New"/>
+          <w:sz w:val="24"/>
+          <w:szCs w:val="24"/>
+        </w:rPr>
+        <w:t xml:space="preserve">useful but </w:t>
       </w:r>
       <w:r>
         <w:rPr>
@@ -1519,6 +1547,172 @@
           <w:rFonts w:ascii="Courier New" w:hAnsi="Courier New" w:cs="Courier New"/>
           <w:b/>
           <w:bCs/>
+          <w:sz w:val="24"/>
+          <w:szCs w:val="24"/>
+        </w:rPr>
+      </w:pPr>
+      <w:r>
+        <w:rPr>
+          <w:rFonts w:ascii="Courier New" w:hAnsi="Courier New" w:cs="Courier New"/>
+          <w:sz w:val="24"/>
+          <w:szCs w:val="24"/>
+        </w:rPr>
+        <w:t xml:space="preserve">I decided to </w:t>
+      </w:r>
+      <w:r>
+        <w:rPr>
+          <w:rFonts w:ascii="Courier New" w:hAnsi="Courier New" w:cs="Courier New"/>
+          <w:sz w:val="24"/>
+          <w:szCs w:val="24"/>
+        </w:rPr>
+        <w:t>see if I could figure out how to get the gibberish from the web page in python</w:t>
+      </w:r>
+      <w:r>
+        <w:rPr>
+          <w:rFonts w:ascii="Courier New" w:hAnsi="Courier New" w:cs="Courier New"/>
+          <w:sz w:val="24"/>
+          <w:szCs w:val="24"/>
+        </w:rPr>
+        <w:t xml:space="preserve"> using </w:t>
+      </w:r>
+      <w:proofErr w:type="spellStart"/>
+      <w:r>
+        <w:rPr>
+          <w:rFonts w:ascii="Courier New" w:hAnsi="Courier New" w:cs="Courier New"/>
+          <w:b/>
+          <w:bCs/>
+          <w:sz w:val="24"/>
+          <w:szCs w:val="24"/>
+        </w:rPr>
+        <w:t>request</w:t>
+      </w:r>
+      <w:r>
+        <w:rPr>
+          <w:rFonts w:ascii="Courier New" w:hAnsi="Courier New" w:cs="Courier New"/>
+          <w:b/>
+          <w:bCs/>
+          <w:sz w:val="24"/>
+          <w:szCs w:val="24"/>
+        </w:rPr>
+        <w:t>s.get</w:t>
+      </w:r>
+      <w:proofErr w:type="spellEnd"/>
+      <w:r>
+        <w:rPr>
+          <w:rFonts w:ascii="Courier New" w:hAnsi="Courier New" w:cs="Courier New"/>
+          <w:b/>
+          <w:bCs/>
+          <w:sz w:val="24"/>
+          <w:szCs w:val="24"/>
+        </w:rPr>
+        <w:t>(</w:t>
+      </w:r>
+      <w:proofErr w:type="spellStart"/>
+      <w:r>
+        <w:rPr>
+          <w:rFonts w:ascii="Courier New" w:hAnsi="Courier New" w:cs="Courier New"/>
+          <w:b/>
+          <w:bCs/>
+          <w:sz w:val="24"/>
+          <w:szCs w:val="24"/>
+        </w:rPr>
+        <w:t>url</w:t>
+      </w:r>
+      <w:proofErr w:type="spellEnd"/>
+      <w:r>
+        <w:rPr>
+          <w:rFonts w:ascii="Courier New" w:hAnsi="Courier New" w:cs="Courier New"/>
+          <w:b/>
+          <w:bCs/>
+          <w:sz w:val="24"/>
+          <w:szCs w:val="24"/>
+        </w:rPr>
+        <w:t>).text</w:t>
+      </w:r>
+      <w:r>
+        <w:rPr>
+          <w:rFonts w:ascii="Courier New" w:hAnsi="Courier New" w:cs="Courier New"/>
+          <w:b/>
+          <w:bCs/>
+          <w:sz w:val="24"/>
+          <w:szCs w:val="24"/>
+        </w:rPr>
+        <w:t>.</w:t>
+      </w:r>
+    </w:p>
+    <w:p>
+      <w:pPr>
+        <w:rPr>
+          <w:rFonts w:ascii="Courier New" w:hAnsi="Courier New" w:cs="Courier New"/>
+          <w:sz w:val="24"/>
+          <w:szCs w:val="24"/>
+        </w:rPr>
+      </w:pPr>
+      <w:r>
+        <w:rPr>
+          <w:rFonts w:ascii="Courier New" w:hAnsi="Courier New" w:cs="Courier New"/>
+          <w:sz w:val="24"/>
+          <w:szCs w:val="24"/>
+        </w:rPr>
+        <w:t>T</w:t>
+      </w:r>
+      <w:r>
+        <w:rPr>
+          <w:rFonts w:ascii="Courier New" w:hAnsi="Courier New" w:cs="Courier New"/>
+          <w:sz w:val="24"/>
+          <w:szCs w:val="24"/>
+        </w:rPr>
+        <w:t xml:space="preserve">he final programs that </w:t>
+      </w:r>
+      <w:proofErr w:type="gramStart"/>
+      <w:r>
+        <w:rPr>
+          <w:rFonts w:ascii="Courier New" w:hAnsi="Courier New" w:cs="Courier New"/>
+          <w:sz w:val="24"/>
+          <w:szCs w:val="24"/>
+        </w:rPr>
+        <w:t>does</w:t>
+      </w:r>
+      <w:proofErr w:type="gramEnd"/>
+      <w:r>
+        <w:rPr>
+          <w:rFonts w:ascii="Courier New" w:hAnsi="Courier New" w:cs="Courier New"/>
+          <w:sz w:val="24"/>
+          <w:szCs w:val="24"/>
+        </w:rPr>
+        <w:t xml:space="preserve"> everything all at once is pychallenge1.py. </w:t>
+      </w:r>
+      <w:proofErr w:type="spellStart"/>
+      <w:r>
+        <w:rPr>
+          <w:rFonts w:ascii="Courier New" w:hAnsi="Courier New" w:cs="Courier New"/>
+          <w:sz w:val="24"/>
+          <w:szCs w:val="24"/>
+        </w:rPr>
+        <w:t>pcutils</w:t>
+      </w:r>
+      <w:proofErr w:type="spellEnd"/>
+      <w:r>
+        <w:rPr>
+          <w:rFonts w:ascii="Courier New" w:hAnsi="Courier New" w:cs="Courier New"/>
+          <w:sz w:val="24"/>
+          <w:szCs w:val="24"/>
+        </w:rPr>
+        <w:t xml:space="preserve"> has a new function to get a string. It is kind of kludge-y</w:t>
+      </w:r>
+      <w:r>
+        <w:rPr>
+          <w:rFonts w:ascii="Courier New" w:hAnsi="Courier New" w:cs="Courier New"/>
+          <w:sz w:val="24"/>
+          <w:szCs w:val="24"/>
+        </w:rPr>
+        <w:t>, and I will try to develop it better when I use it more.</w:t>
+      </w:r>
+    </w:p>
+    <w:p>
+      <w:pPr>
+        <w:rPr>
+          <w:rFonts w:ascii="Courier New" w:hAnsi="Courier New" w:cs="Courier New"/>
           <w:sz w:val="24"/>
           <w:szCs w:val="24"/>
         </w:rPr>
@@ -2006,7 +2200,6 @@
     <w:name w:val="Hyperlink"/>
     <w:basedOn w:val="DefaultParagraphFont"/>
     <w:uiPriority w:val="99"/>
-    <w:semiHidden/>
     <w:unhideWhenUsed/>
     <w:rsid w:val="001B295D"/>
     <w:rPr>
@@ -2027,6 +2220,30 @@
       <w:rFonts w:ascii="Times New Roman" w:eastAsia="Times New Roman" w:hAnsi="Times New Roman" w:cs="Times New Roman"/>
       <w:sz w:val="24"/>
       <w:szCs w:val="24"/>
+    </w:rPr>
+  </w:style>
+  <w:style w:type="character" w:styleId="UnresolvedMention">
+    <w:name w:val="Unresolved Mention"/>
+    <w:basedOn w:val="DefaultParagraphFont"/>
+    <w:uiPriority w:val="99"/>
+    <w:semiHidden/>
+    <w:unhideWhenUsed/>
+    <w:rsid w:val="002A405E"/>
+    <w:rPr>
+      <w:color w:val="605E5C"/>
+      <w:shd w:val="clear" w:color="auto" w:fill="E1DFDD"/>
+    </w:rPr>
+  </w:style>
+  <w:style w:type="character" w:styleId="FollowedHyperlink">
+    <w:name w:val="FollowedHyperlink"/>
+    <w:basedOn w:val="DefaultParagraphFont"/>
+    <w:uiPriority w:val="99"/>
+    <w:semiHidden/>
+    <w:unhideWhenUsed/>
+    <w:rsid w:val="001056E7"/>
+    <w:rPr>
+      <w:color w:val="954F72" w:themeColor="followedHyperlink"/>
+      <w:u w:val="single"/>
     </w:rPr>
   </w:style>
 </w:styles>

</xml_diff>